<commit_message>
Changed imports for main.py
</commit_message>
<xml_diff>
--- a/Documents/Report.docx
+++ b/Documents/Report.docx
@@ -96,37 +96,55 @@
         <w:rPr>
           <w:rFonts w:ascii="Times New Roman" w:hAnsi="Times New Roman" w:cs="Times New Roman"/>
         </w:rPr>
-        <w:t xml:space="preserve"> an exhaustive set of reasonable hyperparameters </w:t>
+        <w:t xml:space="preserve"> a</w:t>
       </w:r>
       <w:r>
         <w:rPr>
           <w:rFonts w:ascii="Times New Roman" w:hAnsi="Times New Roman" w:cs="Times New Roman"/>
         </w:rPr>
-        <w:t>to find the optimal model settings</w:t>
+        <w:t xml:space="preserve"> large set of </w:t>
       </w:r>
       <w:r>
         <w:rPr>
           <w:rFonts w:ascii="Times New Roman" w:hAnsi="Times New Roman" w:cs="Times New Roman"/>
         </w:rPr>
-        <w:t xml:space="preserve"> for </w:t>
+        <w:t xml:space="preserve">hyperparameters </w:t>
       </w:r>
       <w:r>
         <w:rPr>
           <w:rFonts w:ascii="Times New Roman" w:hAnsi="Times New Roman" w:cs="Times New Roman"/>
         </w:rPr>
-        <w:t>the</w:t>
+        <w:t>to find the optimal model</w:t>
       </w:r>
       <w:r>
         <w:rPr>
           <w:rFonts w:ascii="Times New Roman" w:hAnsi="Times New Roman" w:cs="Times New Roman"/>
         </w:rPr>
-        <w:t xml:space="preserve"> dataset provided.</w:t>
+        <w:t>.</w:t>
       </w:r>
       <w:r>
         <w:rPr>
           <w:rFonts w:ascii="Times New Roman" w:hAnsi="Times New Roman" w:cs="Times New Roman"/>
         </w:rPr>
-        <w:t xml:space="preserve"> The results from each grid search are displayed and discussed briefly in this report. </w:t>
+        <w:t xml:space="preserve"> The results from each grid search are displayed and discussed briefly in this report</w:t>
+      </w:r>
+      <w:r>
+        <w:rPr>
+          <w:rFonts w:ascii="Times New Roman" w:hAnsi="Times New Roman" w:cs="Times New Roman"/>
+        </w:rPr>
+        <w:t xml:space="preserve">, using MSE, R^2, and MAE as </w:t>
+      </w:r>
+      <w:r>
+        <w:rPr>
+          <w:rFonts w:ascii="Times New Roman" w:hAnsi="Times New Roman" w:cs="Times New Roman"/>
+        </w:rPr>
+        <w:t xml:space="preserve">measurements. </w:t>
+      </w:r>
+      <w:r>
+        <w:rPr>
+          <w:rFonts w:ascii="Times New Roman" w:hAnsi="Times New Roman" w:cs="Times New Roman"/>
+        </w:rPr>
+        <w:t xml:space="preserve"> </w:t>
       </w:r>
     </w:p>
     <w:p>
@@ -3639,19 +3657,7 @@
         <w:rPr>
           <w:rFonts w:ascii="Times New Roman" w:hAnsi="Times New Roman" w:cs="Times New Roman"/>
         </w:rPr>
-        <w:t xml:space="preserve">For </w:t>
-      </w:r>
-      <w:r>
-        <w:rPr>
-          <w:rFonts w:ascii="Times New Roman" w:hAnsi="Times New Roman" w:cs="Times New Roman"/>
-        </w:rPr>
-        <w:t>MLP</w:t>
-      </w:r>
-      <w:r>
-        <w:rPr>
-          <w:rFonts w:ascii="Times New Roman" w:hAnsi="Times New Roman" w:cs="Times New Roman"/>
-        </w:rPr>
-        <w:t xml:space="preserve"> the following hyper-parameters were </w:t>
+        <w:t xml:space="preserve">For MLP the following hyper-parameters were </w:t>
       </w:r>
       <w:r>
         <w:rPr>
@@ -3769,19 +3775,7 @@
                 <w:szCs w:val="18"/>
                 <w:lang w:eastAsia="en-GB"/>
               </w:rPr>
-              <w:t>nine</w:t>
-            </w:r>
-            <w:r>
-              <w:rPr>
-                <w:rFonts w:ascii="Times New Roman" w:eastAsia="Times New Roman" w:hAnsi="Times New Roman" w:cs="Times New Roman"/>
-                <w:i/>
-                <w:iCs/>
-                <w:color w:val="000000"/>
-                <w:sz w:val="18"/>
-                <w:szCs w:val="18"/>
-                <w:lang w:eastAsia="en-GB"/>
-              </w:rPr>
-              <w:t xml:space="preserve"> best </w:t>
+              <w:t xml:space="preserve">nine best </w:t>
             </w:r>
             <w:r>
               <w:rPr>
@@ -10015,7 +10009,19 @@
         <w:rPr>
           <w:rFonts w:ascii="Times New Roman" w:hAnsi="Times New Roman" w:cs="Times New Roman"/>
         </w:rPr>
-        <w:t xml:space="preserve"> as shown the MSE increased with the different variations</w:t>
+        <w:t xml:space="preserve"> the MSE </w:t>
+      </w:r>
+      <w:r>
+        <w:rPr>
+          <w:rFonts w:ascii="Times New Roman" w:hAnsi="Times New Roman" w:cs="Times New Roman"/>
+        </w:rPr>
+        <w:t xml:space="preserve">and MAE </w:t>
+      </w:r>
+      <w:r>
+        <w:rPr>
+          <w:rFonts w:ascii="Times New Roman" w:hAnsi="Times New Roman" w:cs="Times New Roman"/>
+        </w:rPr>
+        <w:t>increased with the different variations</w:t>
       </w:r>
       <w:r>
         <w:rPr>
@@ -10087,19 +10093,7 @@
         <w:rPr>
           <w:rFonts w:ascii="Times New Roman" w:hAnsi="Times New Roman" w:cs="Times New Roman"/>
         </w:rPr>
-        <w:t xml:space="preserve">For </w:t>
-      </w:r>
-      <w:r>
-        <w:rPr>
-          <w:rFonts w:ascii="Times New Roman" w:hAnsi="Times New Roman" w:cs="Times New Roman"/>
-        </w:rPr>
-        <w:t>RFR</w:t>
-      </w:r>
-      <w:r>
-        <w:rPr>
-          <w:rFonts w:ascii="Times New Roman" w:hAnsi="Times New Roman" w:cs="Times New Roman"/>
-        </w:rPr>
-        <w:t xml:space="preserve"> the following hyper-parameters were explored</w:t>
+        <w:t>For RFR the following hyper-parameters were explored</w:t>
       </w:r>
       <w:r>
         <w:rPr>
@@ -14896,25 +14890,61 @@
         <w:rPr>
           <w:rFonts w:ascii="Times New Roman" w:hAnsi="Times New Roman" w:cs="Times New Roman"/>
         </w:rPr>
-        <w:t xml:space="preserve"> to</w:t>
+        <w:t xml:space="preserve"> </w:t>
       </w:r>
       <w:r>
         <w:rPr>
           <w:rFonts w:ascii="Times New Roman" w:hAnsi="Times New Roman" w:cs="Times New Roman"/>
         </w:rPr>
-        <w:t xml:space="preserve"> fit </w:t>
+        <w:t>as the MSE was</w:t>
       </w:r>
       <w:r>
         <w:rPr>
           <w:rFonts w:ascii="Times New Roman" w:hAnsi="Times New Roman" w:cs="Times New Roman"/>
         </w:rPr>
-        <w:t>an RFR</w:t>
+        <w:t xml:space="preserve"> as low as ~0.19</w:t>
       </w:r>
       <w:r>
         <w:rPr>
           <w:rFonts w:ascii="Times New Roman" w:hAnsi="Times New Roman" w:cs="Times New Roman"/>
         </w:rPr>
-        <w:t xml:space="preserve"> to this dataset.</w:t>
+        <w:t xml:space="preserve"> and R^2</w:t>
+      </w:r>
+      <w:r>
+        <w:rPr>
+          <w:rFonts w:ascii="Times New Roman" w:hAnsi="Times New Roman" w:cs="Times New Roman"/>
+        </w:rPr>
+        <w:t xml:space="preserve"> relatively high,</w:t>
+      </w:r>
+      <w:r>
+        <w:rPr>
+          <w:rFonts w:ascii="Times New Roman" w:hAnsi="Times New Roman" w:cs="Times New Roman"/>
+        </w:rPr>
+        <w:t xml:space="preserve"> </w:t>
+      </w:r>
+      <w:r>
+        <w:rPr>
+          <w:rFonts w:ascii="Times New Roman" w:hAnsi="Times New Roman" w:cs="Times New Roman"/>
+        </w:rPr>
+        <w:t>at</w:t>
+      </w:r>
+      <w:r>
+        <w:rPr>
+          <w:rFonts w:ascii="Times New Roman" w:hAnsi="Times New Roman" w:cs="Times New Roman"/>
+        </w:rPr>
+        <w:t xml:space="preserve"> </w:t>
+      </w:r>
+      <w:r>
+        <w:rPr>
+          <w:rFonts w:ascii="Times New Roman" w:hAnsi="Times New Roman" w:cs="Times New Roman"/>
+        </w:rPr>
+        <w:t>~0.8</w:t>
+      </w:r>
+      <w:r>
+        <w:rPr>
+          <w:rFonts w:ascii="Times New Roman" w:hAnsi="Times New Roman" w:cs="Times New Roman"/>
+        </w:rPr>
+        <w:t>.</w:t>
       </w:r>
       <w:r>
         <w:rPr>
@@ -19239,13 +19269,13 @@
         <w:rPr>
           <w:rFonts w:ascii="Times New Roman" w:hAnsi="Times New Roman" w:cs="Times New Roman"/>
         </w:rPr>
-        <w:t>top three results show no improvement whereas a majority of the results show deterioration in the accuracy of the model as shown by the high MSE score</w:t>
+        <w:t xml:space="preserve">top three results show no improvement whereas a majority of the results show deterioration in the accuracy of the model </w:t>
       </w:r>
       <w:r>
         <w:rPr>
           <w:rFonts w:ascii="Times New Roman" w:hAnsi="Times New Roman" w:cs="Times New Roman"/>
         </w:rPr>
-        <w:t xml:space="preserve"> jumping from ~0.19 to ~0.66.</w:t>
+        <w:t>reflected in the high MSE, and low R^2.</w:t>
       </w:r>
       <w:r>
         <w:rPr>
@@ -19282,19 +19312,7 @@
         <w:rPr>
           <w:rFonts w:ascii="Times New Roman" w:hAnsi="Times New Roman" w:cs="Times New Roman"/>
         </w:rPr>
-        <w:t xml:space="preserve">For </w:t>
-      </w:r>
-      <w:r>
-        <w:rPr>
-          <w:rFonts w:ascii="Times New Roman" w:hAnsi="Times New Roman" w:cs="Times New Roman"/>
-        </w:rPr>
-        <w:t>DTR</w:t>
-      </w:r>
-      <w:r>
-        <w:rPr>
-          <w:rFonts w:ascii="Times New Roman" w:hAnsi="Times New Roman" w:cs="Times New Roman"/>
-        </w:rPr>
-        <w:t xml:space="preserve"> the following hyper-parameters were </w:t>
+        <w:t xml:space="preserve">For DTR the following hyper-parameters were </w:t>
       </w:r>
       <w:r>
         <w:rPr>
@@ -25067,7 +25085,19 @@
         <w:rPr>
           <w:rFonts w:ascii="Times New Roman" w:hAnsi="Times New Roman" w:cs="Times New Roman"/>
         </w:rPr>
-        <w:t xml:space="preserve">All of the best models used the highest number of ‘min_samples_leaf’ </w:t>
+        <w:t>All of the best models</w:t>
+      </w:r>
+      <w:r>
+        <w:rPr>
+          <w:rFonts w:ascii="Times New Roman" w:hAnsi="Times New Roman" w:cs="Times New Roman"/>
+        </w:rPr>
+        <w:t xml:space="preserve"> (lowest MSE &amp; highest R^2)</w:t>
+      </w:r>
+      <w:r>
+        <w:rPr>
+          <w:rFonts w:ascii="Times New Roman" w:hAnsi="Times New Roman" w:cs="Times New Roman"/>
+        </w:rPr>
+        <w:t xml:space="preserve"> used the highest number of ‘min_samples_leaf’ </w:t>
       </w:r>
       <w:r>
         <w:rPr>
@@ -25085,13 +25115,7 @@
         <w:rPr>
           <w:rFonts w:ascii="Times New Roman" w:hAnsi="Times New Roman" w:cs="Times New Roman"/>
         </w:rPr>
-        <w:t>‘min_samples_leaf’</w:t>
-      </w:r>
-      <w:r>
-        <w:rPr>
-          <w:rFonts w:ascii="Times New Roman" w:hAnsi="Times New Roman" w:cs="Times New Roman"/>
-        </w:rPr>
-        <w:t>, and</w:t>
+        <w:t>‘min_samples_leaf’, and</w:t>
       </w:r>
       <w:r>
         <w:rPr>
@@ -30769,7 +30793,25 @@
         <w:rPr>
           <w:rFonts w:ascii="Times New Roman" w:hAnsi="Times New Roman" w:cs="Times New Roman"/>
         </w:rPr>
-        <w:t xml:space="preserve">Only a minor improvement of 0.005 was achieved with the second and third grid-search. </w:t>
+        <w:t>Only a minor improvement of 0.005</w:t>
+      </w:r>
+      <w:r>
+        <w:rPr>
+          <w:rFonts w:ascii="Times New Roman" w:hAnsi="Times New Roman" w:cs="Times New Roman"/>
+        </w:rPr>
+        <w:t xml:space="preserve"> (MSE)</w:t>
+      </w:r>
+      <w:r>
+        <w:rPr>
+          <w:rFonts w:ascii="Times New Roman" w:hAnsi="Times New Roman" w:cs="Times New Roman"/>
+        </w:rPr>
+        <w:t xml:space="preserve"> and 0.006 (R^2)</w:t>
+      </w:r>
+      <w:r>
+        <w:rPr>
+          <w:rFonts w:ascii="Times New Roman" w:hAnsi="Times New Roman" w:cs="Times New Roman"/>
+        </w:rPr>
+        <w:t xml:space="preserve"> was achieved with the second and third grid-search. </w:t>
       </w:r>
     </w:p>
     <w:p>

</xml_diff>